<commit_message>
update version for markdown
</commit_message>
<xml_diff>
--- a/LISTENING.docx
+++ b/LISTENING.docx
@@ -1,6 +1,6 @@
 
 <file path=word/document.xml><?xml version="1.0" encoding="utf-8"?>
-<w:document xmlns:wpc="http://schemas.microsoft.com/office/word/2010/wordprocessingCanvas" xmlns:cx="http://schemas.microsoft.com/office/drawing/2014/chartex" xmlns:cx1="http://schemas.microsoft.com/office/drawing/2015/9/8/chartex" xmlns:cx2="http://schemas.microsoft.com/office/drawing/2015/10/21/chartex" xmlns:cx3="http://schemas.microsoft.com/office/drawing/2016/5/9/chartex" xmlns:cx4="http://schemas.microsoft.com/office/drawing/2016/5/10/chartex" xmlns:cx5="http://schemas.microsoft.com/office/drawing/2016/5/11/chartex" xmlns:cx6="http://schemas.microsoft.com/office/drawing/2016/5/12/chartex" xmlns:cx7="http://schemas.microsoft.com/office/drawing/2016/5/13/chartex" xmlns:cx8="http://schemas.microsoft.com/office/drawing/2016/5/14/chartex" xmlns:mc="http://schemas.openxmlformats.org/markup-compatibility/2006" xmlns:aink="http://schemas.microsoft.com/office/drawing/2016/ink" xmlns:am3d="http://schemas.microsoft.com/office/drawing/2017/model3d" xmlns:o="urn:schemas-microsoft-com:office:office" xmlns:oel="http://schemas.microsoft.com/office/2019/extlst" xmlns:r="http://schemas.openxmlformats.org/officeDocument/2006/relationships" xmlns:m="http://schemas.openxmlformats.org/officeDocument/2006/math" xmlns:v="urn:schemas-microsoft-com:vml" xmlns:wp14="http://schemas.microsoft.com/office/word/2010/wordprocessingDrawing" xmlns:wp="http://schemas.openxmlformats.org/drawingml/2006/wordprocessingDrawing" xmlns:w10="urn:schemas-microsoft-com:office:word" xmlns:w="http://schemas.openxmlformats.org/wordprocessingml/2006/main" xmlns:w14="http://schemas.microsoft.com/office/word/2010/wordml" xmlns:w15="http://schemas.microsoft.com/office/word/2012/wordml" xmlns:w16cex="http://schemas.microsoft.com/office/word/2018/wordml/cex" xmlns:w16cid="http://schemas.microsoft.com/office/word/2016/wordml/cid" xmlns:w16="http://schemas.microsoft.com/office/word/2018/wordml" xmlns:w16sdtdh="http://schemas.microsoft.com/office/word/2020/wordml/sdtdatahash" xmlns:w16se="http://schemas.microsoft.com/office/word/2015/wordml/symex" xmlns:wpg="http://schemas.microsoft.com/office/word/2010/wordprocessingGroup" xmlns:wpi="http://schemas.microsoft.com/office/word/2010/wordprocessingInk" xmlns:wne="http://schemas.microsoft.com/office/word/2006/wordml" xmlns:wps="http://schemas.microsoft.com/office/word/2010/wordprocessingShape" mc:Ignorable="w14 w15 w16se w16cid w16 w16cex w16sdtdh wp14">
+<w:document xmlns:wpc="http://schemas.microsoft.com/office/word/2010/wordprocessingCanvas" xmlns:cx="http://schemas.microsoft.com/office/drawing/2014/chartex" xmlns:cx1="http://schemas.microsoft.com/office/drawing/2015/9/8/chartex" xmlns:cx2="http://schemas.microsoft.com/office/drawing/2015/10/21/chartex" xmlns:cx3="http://schemas.microsoft.com/office/drawing/2016/5/9/chartex" xmlns:cx4="http://schemas.microsoft.com/office/drawing/2016/5/10/chartex" xmlns:cx5="http://schemas.microsoft.com/office/drawing/2016/5/11/chartex" xmlns:cx6="http://schemas.microsoft.com/office/drawing/2016/5/12/chartex" xmlns:cx7="http://schemas.microsoft.com/office/drawing/2016/5/13/chartex" xmlns:cx8="http://schemas.microsoft.com/office/drawing/2016/5/14/chartex" xmlns:mc="http://schemas.openxmlformats.org/markup-compatibility/2006" xmlns:aink="http://schemas.microsoft.com/office/drawing/2016/ink" xmlns:am3d="http://schemas.microsoft.com/office/drawing/2017/model3d" xmlns:o="urn:schemas-microsoft-com:office:office" xmlns:oel="http://schemas.microsoft.com/office/2019/extlst" xmlns:r="http://schemas.openxmlformats.org/officeDocument/2006/relationships" xmlns:m="http://schemas.openxmlformats.org/officeDocument/2006/math" xmlns:v="urn:schemas-microsoft-com:vml" xmlns:wp14="http://schemas.microsoft.com/office/word/2010/wordprocessingDrawing" xmlns:wp="http://schemas.openxmlformats.org/drawingml/2006/wordprocessingDrawing" xmlns:w10="urn:schemas-microsoft-com:office:word" xmlns:w="http://schemas.openxmlformats.org/wordprocessingml/2006/main" xmlns:w14="http://schemas.microsoft.com/office/word/2010/wordml" xmlns:w15="http://schemas.microsoft.com/office/word/2012/wordml" xmlns:w16cex="http://schemas.microsoft.com/office/word/2018/wordml/cex" xmlns:w16cid="http://schemas.microsoft.com/office/word/2016/wordml/cid" xmlns:w16="http://schemas.microsoft.com/office/word/2018/wordml" xmlns:w16du="http://schemas.microsoft.com/office/word/2023/wordml/word16du" xmlns:w16sdtdh="http://schemas.microsoft.com/office/word/2020/wordml/sdtdatahash" xmlns:w16sdtfl="http://schemas.microsoft.com/office/word/2024/wordml/sdtformatlock" xmlns:w16se="http://schemas.microsoft.com/office/word/2015/wordml/symex" xmlns:wpg="http://schemas.microsoft.com/office/word/2010/wordprocessingGroup" xmlns:wpi="http://schemas.microsoft.com/office/word/2010/wordprocessingInk" xmlns:wne="http://schemas.microsoft.com/office/word/2006/wordml" xmlns:wps="http://schemas.microsoft.com/office/word/2010/wordprocessingShape" mc:Ignorable="w14 w15 w16se w16cid w16 w16cex w16sdtdh w16sdtfl w16du wp14">
   <w:body>
     <w:p>
       <w:pPr>
@@ -155,17 +155,227 @@
     </w:p>
     <w:p>
       <w:pPr>
+        <w:pBdr>
+          <w:bottom w:val="single" w:sz="6" w:space="1" w:color="auto"/>
+        </w:pBdr>
+      </w:pPr>
+      <w:r>
         <w:rPr>
           <w:lang w:val="vi-VN"/>
         </w:rPr>
+        <w:t xml:space="preserve">40. </w:t>
+      </w:r>
+      <w:proofErr w:type="spellStart"/>
+      <w:r>
+        <w:rPr>
+          <w:lang w:val="vi-VN"/>
+        </w:rPr>
+        <w:t>Flavor</w:t>
+      </w:r>
+      <w:proofErr w:type="spellEnd"/>
+    </w:p>
+    <w:p>
+      <w:pPr>
+        <w:jc w:val="both"/>
+        <w:rPr>
+          <w:b/>
+          <w:bCs/>
+        </w:rPr>
       </w:pPr>
       <w:r>
         <w:rPr>
-          <w:lang w:val="vi-VN"/>
-        </w:rPr>
-        <w:t>40. Flavor</w:t>
-      </w:r>
-    </w:p>
+          <w:b/>
+          <w:bCs/>
+        </w:rPr>
+        <w:t xml:space="preserve">Source: </w:t>
+      </w:r>
+      <w:hyperlink r:id="rId5" w:history="1">
+        <w:proofErr w:type="spellStart"/>
+        <w:r>
+          <w:rPr>
+            <w:rStyle w:val="Hyperlink"/>
+            <w:b/>
+            <w:bCs/>
+          </w:rPr>
+          <w:t>Giải</w:t>
+        </w:r>
+        <w:proofErr w:type="spellEnd"/>
+        <w:r>
+          <w:rPr>
+            <w:rStyle w:val="Hyperlink"/>
+            <w:b/>
+            <w:bCs/>
+          </w:rPr>
+          <w:t xml:space="preserve"> </w:t>
+        </w:r>
+        <w:proofErr w:type="spellStart"/>
+        <w:r>
+          <w:rPr>
+            <w:rStyle w:val="Hyperlink"/>
+            <w:b/>
+            <w:bCs/>
+          </w:rPr>
+          <w:t>đề</w:t>
+        </w:r>
+        <w:proofErr w:type="spellEnd"/>
+        <w:r>
+          <w:rPr>
+            <w:rStyle w:val="Hyperlink"/>
+            <w:b/>
+            <w:bCs/>
+          </w:rPr>
+          <w:t xml:space="preserve"> </w:t>
+        </w:r>
+        <w:proofErr w:type="spellStart"/>
+        <w:r>
+          <w:rPr>
+            <w:rStyle w:val="Hyperlink"/>
+            <w:b/>
+            <w:bCs/>
+          </w:rPr>
+          <w:t>mới</w:t>
+        </w:r>
+        <w:proofErr w:type="spellEnd"/>
+        <w:r>
+          <w:rPr>
+            <w:rStyle w:val="Hyperlink"/>
+            <w:b/>
+            <w:bCs/>
+          </w:rPr>
+          <w:t xml:space="preserve"> </w:t>
+        </w:r>
+        <w:proofErr w:type="spellStart"/>
+        <w:r>
+          <w:rPr>
+            <w:rStyle w:val="Hyperlink"/>
+            <w:b/>
+            <w:bCs/>
+          </w:rPr>
+          <w:t>ra</w:t>
+        </w:r>
+        <w:proofErr w:type="spellEnd"/>
+        <w:r>
+          <w:rPr>
+            <w:rStyle w:val="Hyperlink"/>
+            <w:b/>
+            <w:bCs/>
+          </w:rPr>
+          <w:t xml:space="preserve"> 26/4 Writing +| Listening IELTS </w:t>
+        </w:r>
+        <w:proofErr w:type="spellStart"/>
+        <w:r>
+          <w:rPr>
+            <w:rStyle w:val="Hyperlink"/>
+            <w:b/>
+            <w:bCs/>
+          </w:rPr>
+          <w:t>Khó</w:t>
+        </w:r>
+        <w:proofErr w:type="spellEnd"/>
+        <w:r>
+          <w:rPr>
+            <w:rStyle w:val="Hyperlink"/>
+            <w:b/>
+            <w:bCs/>
+          </w:rPr>
+          <w:t xml:space="preserve"> </w:t>
+        </w:r>
+        <w:proofErr w:type="spellStart"/>
+        <w:r>
+          <w:rPr>
+            <w:rStyle w:val="Hyperlink"/>
+            <w:b/>
+            <w:bCs/>
+          </w:rPr>
+          <w:t>cùng</w:t>
+        </w:r>
+        <w:proofErr w:type="spellEnd"/>
+        <w:r>
+          <w:rPr>
+            <w:rStyle w:val="Hyperlink"/>
+            <w:b/>
+            <w:bCs/>
+          </w:rPr>
+          <w:t xml:space="preserve"> </w:t>
+        </w:r>
+        <w:proofErr w:type="spellStart"/>
+        <w:r>
+          <w:rPr>
+            <w:rStyle w:val="Hyperlink"/>
+            <w:b/>
+            <w:bCs/>
+          </w:rPr>
+          <w:t>anh</w:t>
+        </w:r>
+        <w:proofErr w:type="spellEnd"/>
+        <w:r>
+          <w:rPr>
+            <w:rStyle w:val="Hyperlink"/>
+            <w:b/>
+            <w:bCs/>
+          </w:rPr>
+          <w:t xml:space="preserve"> Huy Forum | THE FORUM CENTER - YouTube</w:t>
+        </w:r>
+      </w:hyperlink>
+    </w:p>
+    <w:p>
+      <w:r>
+        <w:t>1. Sydney</w:t>
+      </w:r>
+    </w:p>
+    <w:p>
+      <w:r>
+        <w:t>2. 3 cents</w:t>
+      </w:r>
+    </w:p>
+    <w:p>
+      <w:r>
+        <w:t xml:space="preserve">3. </w:t>
+      </w:r>
+      <w:r>
+        <w:t>states</w:t>
+      </w:r>
+    </w:p>
+    <w:p>
+      <w:r>
+        <w:t xml:space="preserve">4. </w:t>
+      </w:r>
+      <w:r>
+        <w:t xml:space="preserve">16 </w:t>
+      </w:r>
+      <w:r>
+        <w:t>HA</w:t>
+      </w:r>
+      <w:r>
+        <w:t>Z</w:t>
+      </w:r>
+      <w:r>
+        <w:t>E</w:t>
+      </w:r>
+      <w:r>
+        <w:t>L</w:t>
+      </w:r>
+      <w:r>
+        <w:t>WOOD</w:t>
+      </w:r>
+    </w:p>
+    <w:p>
+      <w:r>
+        <w:t>5. 55223481</w:t>
+      </w:r>
+    </w:p>
+    <w:p>
+      <w:r>
+        <w:t>6. MANDY@T</w:t>
+      </w:r>
+      <w:r>
+        <w:t>E</w:t>
+      </w:r>
+      <w:r>
+        <w:t>LE.com</w:t>
+      </w:r>
+    </w:p>
+    <w:p/>
     <w:p/>
     <w:p>
       <w:pPr>
@@ -183,7 +393,7 @@
 </file>
 
 <file path=word/styles.xml><?xml version="1.0" encoding="utf-8"?>
-<w:styles xmlns:mc="http://schemas.openxmlformats.org/markup-compatibility/2006" xmlns:r="http://schemas.openxmlformats.org/officeDocument/2006/relationships" xmlns:w="http://schemas.openxmlformats.org/wordprocessingml/2006/main" xmlns:w14="http://schemas.microsoft.com/office/word/2010/wordml" xmlns:w15="http://schemas.microsoft.com/office/word/2012/wordml" xmlns:w16cex="http://schemas.microsoft.com/office/word/2018/wordml/cex" xmlns:w16cid="http://schemas.microsoft.com/office/word/2016/wordml/cid" xmlns:w16="http://schemas.microsoft.com/office/word/2018/wordml" xmlns:w16sdtdh="http://schemas.microsoft.com/office/word/2020/wordml/sdtdatahash" xmlns:w16se="http://schemas.microsoft.com/office/word/2015/wordml/symex" mc:Ignorable="w14 w15 w16se w16cid w16 w16cex w16sdtdh">
+<w:styles xmlns:mc="http://schemas.openxmlformats.org/markup-compatibility/2006" xmlns:r="http://schemas.openxmlformats.org/officeDocument/2006/relationships" xmlns:w="http://schemas.openxmlformats.org/wordprocessingml/2006/main" xmlns:w14="http://schemas.microsoft.com/office/word/2010/wordml" xmlns:w15="http://schemas.microsoft.com/office/word/2012/wordml" xmlns:w16cex="http://schemas.microsoft.com/office/word/2018/wordml/cex" xmlns:w16cid="http://schemas.microsoft.com/office/word/2016/wordml/cid" xmlns:w16="http://schemas.microsoft.com/office/word/2018/wordml" xmlns:w16du="http://schemas.microsoft.com/office/word/2023/wordml/word16du" xmlns:w16sdtdh="http://schemas.microsoft.com/office/word/2020/wordml/sdtdatahash" xmlns:w16sdtfl="http://schemas.microsoft.com/office/word/2024/wordml/sdtformatlock" xmlns:w16se="http://schemas.microsoft.com/office/word/2015/wordml/symex" mc:Ignorable="w14 w15 w16se w16cid w16 w16cex w16sdtdh w16sdtfl w16du">
   <w:docDefaults>
     <w:rPrDefault>
       <w:rPr>
@@ -1135,6 +1345,18 @@
       <w:shd w:val="clear" w:color="auto" w:fill="E1DFDD"/>
     </w:rPr>
   </w:style>
+  <w:style w:type="character" w:styleId="FollowedHyperlink">
+    <w:name w:val="FollowedHyperlink"/>
+    <w:basedOn w:val="DefaultParagraphFont"/>
+    <w:uiPriority w:val="99"/>
+    <w:semiHidden/>
+    <w:unhideWhenUsed/>
+    <w:rsid w:val="007C6565"/>
+    <w:rPr>
+      <w:color w:val="954F72" w:themeColor="followedHyperlink"/>
+      <w:u w:val="single"/>
+    </w:rPr>
+  </w:style>
 </w:styles>
 </file>
 

</xml_diff>